<commit_message>
Commit respuestas del Parcial Proyecto.docx
</commit_message>
<xml_diff>
--- a/Proyecto final/parcial/Parcial Proyecto.docx
+++ b/Proyecto final/parcial/Parcial Proyecto.docx
@@ -349,6 +349,17 @@
       <w:pPr>
         <w:jc w:val="both"/>
       </w:pPr>
+      <w:r>
+        <w:rPr>
+          <w:rFonts w:ascii="Arial" w:hAnsi="Arial" w:cs="Arial"/>
+          <w:color w:val="222222"/>
+          <w:sz w:val="22"/>
+          <w:szCs w:val="22"/>
+          <w:highlight w:val="green"/>
+          <w:shd w:val="clear" w:color="auto" w:fill="FFFFFF"/>
+        </w:rPr>
+        <w:t># Obligatorias (hard logic): inherentes a la naturaleza del trabajo a realizar en el proyecto. Responden a limitaciones físicas. Por ejemplo: al revocar y pintar una casa, existen dependencias hard logic porque no se puede pintar antes de revocar. Otro ejemplo: no se puede hacer testing de lo que no se ha desarrollado aún.</w:t>
+      </w:r>
     </w:p>
     <w:p>
       <w:pPr>
@@ -463,7 +474,35 @@
           <w:highlight w:val="green"/>
           <w:lang w:val="es-ES"/>
         </w:rPr>
-        <w:t>Lo transcurrido puede ser igual o menor a lo trabajado.</w:t>
+        <w:t xml:space="preserve">Lo </w:t>
+      </w:r>
+      <w:r>
+        <w:rPr>
+          <w:highlight w:val="green"/>
+          <w:lang w:val="es-ES"/>
+        </w:rPr>
+        <w:t>trabajado</w:t>
+      </w:r>
+      <w:r>
+        <w:rPr>
+          <w:highlight w:val="green"/>
+          <w:lang w:val="es-ES"/>
+        </w:rPr>
+        <w:t xml:space="preserve"> puede ser igual o menor a lo tra</w:t>
+      </w:r>
+      <w:r>
+        <w:rPr>
+          <w:highlight w:val="green"/>
+          <w:lang w:val="es-ES"/>
+        </w:rPr>
+        <w:t>nscurrido</w:t>
+      </w:r>
+      <w:r>
+        <w:rPr>
+          <w:highlight w:val="green"/>
+          <w:lang w:val="es-ES"/>
+        </w:rPr>
+        <w:t>.</w:t>
       </w:r>
     </w:p>
     <w:p>
@@ -637,36 +676,6 @@
         </w:rPr>
         <w:t>To create the EMV, there are two things you will need, and this is the impact that the risk will have if it manifests itself, and the chances that the risk will manifest itself. For the risk impact, you can simply break it down into the cost for the total impact, as well as the effect it will have on the schedule</w:t>
       </w:r>
-    </w:p>
-    <w:p>
-      <w:pPr>
-        <w:pStyle w:val="ListParagraph"/>
-        <w:ind w:left="360"/>
-        <w:jc w:val="both"/>
-        <w:rPr>
-          <w:sz w:val="28"/>
-          <w:lang w:val="en-US"/>
-        </w:rPr>
-      </w:pPr>
-    </w:p>
-    <w:p>
-      <w:pPr>
-        <w:pStyle w:val="ListParagraph"/>
-        <w:jc w:val="both"/>
-        <w:rPr>
-          <w:sz w:val="28"/>
-          <w:lang w:val="en-US"/>
-        </w:rPr>
-      </w:pPr>
-    </w:p>
-    <w:p>
-      <w:pPr>
-        <w:pStyle w:val="ListParagraph"/>
-        <w:jc w:val="both"/>
-        <w:rPr>
-          <w:lang w:val="en-US"/>
-        </w:rPr>
-      </w:pPr>
     </w:p>
     <w:p>
       <w:pPr>

</xml_diff>